<commit_message>
Updated activity report for Khan
</commit_message>
<xml_diff>
--- a/Docs/Activity_Report_Week_8.docx
+++ b/Docs/Activity_Report_Week_8.docx
@@ -219,6 +219,14 @@
                 <w:szCs w:val="24"/>
               </w:rPr>
             </w:pPr>
+            <w:r>
+              <w:rPr>
+                <w:rFonts w:ascii="Times New Roman" w:eastAsia="Times New Roman" w:hAnsi="Times New Roman" w:cs="Times New Roman"/>
+                <w:sz w:val="24"/>
+                <w:szCs w:val="24"/>
+              </w:rPr>
+              <w:t>Servo Motor Familiarization</w:t>
+            </w:r>
           </w:p>
           <w:p>
             <w:pPr>
@@ -243,6 +251,14 @@
                 <w:szCs w:val="24"/>
               </w:rPr>
             </w:pPr>
+            <w:r>
+              <w:rPr>
+                <w:rFonts w:ascii="Times New Roman" w:eastAsia="Times New Roman" w:hAnsi="Times New Roman" w:cs="Times New Roman"/>
+                <w:sz w:val="24"/>
+                <w:szCs w:val="24"/>
+              </w:rPr>
+              <w:t>17</w:t>
+            </w:r>
           </w:p>
         </w:tc>
       </w:tr>
@@ -568,6 +584,7 @@
       <w:r>
         <w:rPr>
           <w:rFonts w:ascii="Times New Roman" w:eastAsia="Times New Roman" w:hAnsi="Times New Roman" w:cs="Times New Roman"/>
+          <w:noProof/>
           <w:sz w:val="24"/>
           <w:szCs w:val="24"/>
         </w:rPr>
@@ -1468,113 +1485,195 @@
                 <w:szCs w:val="24"/>
               </w:rPr>
             </w:pPr>
-          </w:p>
-        </w:tc>
-        <w:tc>
-          <w:tcPr>
-            <w:tcW w:w="3117" w:type="dxa"/>
-          </w:tcPr>
-          <w:p>
-            <w:pPr>
-              <w:jc w:val="center"/>
-              <w:rPr>
-                <w:rFonts w:ascii="Times New Roman" w:eastAsia="Times New Roman" w:hAnsi="Times New Roman" w:cs="Times New Roman"/>
-                <w:sz w:val="24"/>
-                <w:szCs w:val="24"/>
-              </w:rPr>
-            </w:pPr>
-          </w:p>
-        </w:tc>
-        <w:tc>
-          <w:tcPr>
-            <w:tcW w:w="3117" w:type="dxa"/>
-          </w:tcPr>
-          <w:p>
-            <w:pPr>
-              <w:jc w:val="center"/>
-              <w:rPr>
-                <w:rFonts w:ascii="Times New Roman" w:eastAsia="Times New Roman" w:hAnsi="Times New Roman" w:cs="Times New Roman"/>
-                <w:sz w:val="24"/>
-                <w:szCs w:val="24"/>
-              </w:rPr>
-            </w:pPr>
-          </w:p>
-        </w:tc>
-      </w:tr>
-      <w:tr>
-        <w:tc>
-          <w:tcPr>
-            <w:tcW w:w="3116" w:type="dxa"/>
-          </w:tcPr>
-          <w:p>
-            <w:pPr>
-              <w:rPr>
-                <w:rFonts w:ascii="Times New Roman" w:eastAsia="Times New Roman" w:hAnsi="Times New Roman" w:cs="Times New Roman"/>
-                <w:sz w:val="24"/>
-                <w:szCs w:val="24"/>
-              </w:rPr>
-            </w:pPr>
-          </w:p>
-        </w:tc>
-        <w:tc>
-          <w:tcPr>
-            <w:tcW w:w="3117" w:type="dxa"/>
-          </w:tcPr>
-          <w:p>
-            <w:pPr>
-              <w:jc w:val="center"/>
-              <w:rPr>
-                <w:rFonts w:ascii="Times New Roman" w:eastAsia="Times New Roman" w:hAnsi="Times New Roman" w:cs="Times New Roman"/>
-                <w:sz w:val="24"/>
-                <w:szCs w:val="24"/>
-              </w:rPr>
-            </w:pPr>
-          </w:p>
-        </w:tc>
-        <w:tc>
-          <w:tcPr>
-            <w:tcW w:w="3117" w:type="dxa"/>
-          </w:tcPr>
-          <w:p>
-            <w:pPr>
-              <w:jc w:val="center"/>
-              <w:rPr>
-                <w:rFonts w:ascii="Times New Roman" w:eastAsia="Times New Roman" w:hAnsi="Times New Roman" w:cs="Times New Roman"/>
-                <w:sz w:val="24"/>
-                <w:szCs w:val="24"/>
-              </w:rPr>
-            </w:pPr>
-          </w:p>
-        </w:tc>
-      </w:tr>
-      <w:tr>
-        <w:tc>
-          <w:tcPr>
-            <w:tcW w:w="3116" w:type="dxa"/>
-          </w:tcPr>
-          <w:p>
-            <w:pPr>
-              <w:rPr>
-                <w:rFonts w:ascii="Times New Roman" w:eastAsia="Times New Roman" w:hAnsi="Times New Roman" w:cs="Times New Roman"/>
-                <w:sz w:val="24"/>
-                <w:szCs w:val="24"/>
-              </w:rPr>
-            </w:pPr>
-          </w:p>
-        </w:tc>
-        <w:tc>
-          <w:tcPr>
-            <w:tcW w:w="3117" w:type="dxa"/>
-          </w:tcPr>
-          <w:p>
-            <w:pPr>
-              <w:jc w:val="center"/>
-              <w:rPr>
-                <w:rFonts w:ascii="Times New Roman" w:eastAsia="Times New Roman" w:hAnsi="Times New Roman" w:cs="Times New Roman"/>
-                <w:sz w:val="24"/>
-                <w:szCs w:val="24"/>
-              </w:rPr>
-            </w:pPr>
+            <w:r>
+              <w:rPr>
+                <w:rFonts w:ascii="Times New Roman" w:eastAsia="Times New Roman" w:hAnsi="Times New Roman" w:cs="Times New Roman"/>
+                <w:sz w:val="24"/>
+                <w:szCs w:val="24"/>
+              </w:rPr>
+              <w:t xml:space="preserve">Servo Motor </w:t>
+            </w:r>
+            <w:proofErr w:type="gramStart"/>
+            <w:r>
+              <w:rPr>
+                <w:rFonts w:ascii="Times New Roman" w:eastAsia="Times New Roman" w:hAnsi="Times New Roman" w:cs="Times New Roman"/>
+                <w:sz w:val="24"/>
+                <w:szCs w:val="24"/>
+              </w:rPr>
+              <w:t>Familiarization(</w:t>
+            </w:r>
+            <w:proofErr w:type="gramEnd"/>
+            <w:r>
+              <w:rPr>
+                <w:rFonts w:ascii="Times New Roman" w:eastAsia="Times New Roman" w:hAnsi="Times New Roman" w:cs="Times New Roman"/>
+                <w:sz w:val="24"/>
+                <w:szCs w:val="24"/>
+              </w:rPr>
+              <w:t>STM32 Review)</w:t>
+            </w:r>
+          </w:p>
+        </w:tc>
+        <w:tc>
+          <w:tcPr>
+            <w:tcW w:w="3117" w:type="dxa"/>
+          </w:tcPr>
+          <w:p>
+            <w:pPr>
+              <w:jc w:val="center"/>
+              <w:rPr>
+                <w:rFonts w:ascii="Times New Roman" w:eastAsia="Times New Roman" w:hAnsi="Times New Roman" w:cs="Times New Roman"/>
+                <w:sz w:val="24"/>
+                <w:szCs w:val="24"/>
+              </w:rPr>
+            </w:pPr>
+            <w:r>
+              <w:rPr>
+                <w:rFonts w:ascii="Times New Roman" w:eastAsia="Times New Roman" w:hAnsi="Times New Roman" w:cs="Times New Roman"/>
+                <w:sz w:val="24"/>
+                <w:szCs w:val="24"/>
+              </w:rPr>
+              <w:t>10</w:t>
+            </w:r>
+          </w:p>
+        </w:tc>
+        <w:tc>
+          <w:tcPr>
+            <w:tcW w:w="3117" w:type="dxa"/>
+          </w:tcPr>
+          <w:p>
+            <w:pPr>
+              <w:jc w:val="center"/>
+              <w:rPr>
+                <w:rFonts w:ascii="Times New Roman" w:eastAsia="Times New Roman" w:hAnsi="Times New Roman" w:cs="Times New Roman"/>
+                <w:sz w:val="24"/>
+                <w:szCs w:val="24"/>
+              </w:rPr>
+            </w:pPr>
+            <w:r>
+              <w:rPr>
+                <w:rFonts w:ascii="Times New Roman" w:eastAsia="Times New Roman" w:hAnsi="Times New Roman" w:cs="Times New Roman"/>
+                <w:sz w:val="24"/>
+                <w:szCs w:val="24"/>
+              </w:rPr>
+              <w:t>50%</w:t>
+            </w:r>
+          </w:p>
+        </w:tc>
+      </w:tr>
+      <w:tr>
+        <w:tc>
+          <w:tcPr>
+            <w:tcW w:w="3116" w:type="dxa"/>
+          </w:tcPr>
+          <w:p>
+            <w:pPr>
+              <w:rPr>
+                <w:rFonts w:ascii="Times New Roman" w:eastAsia="Times New Roman" w:hAnsi="Times New Roman" w:cs="Times New Roman"/>
+                <w:sz w:val="24"/>
+                <w:szCs w:val="24"/>
+              </w:rPr>
+            </w:pPr>
+            <w:r>
+              <w:rPr>
+                <w:rFonts w:ascii="Times New Roman" w:eastAsia="Times New Roman" w:hAnsi="Times New Roman" w:cs="Times New Roman"/>
+                <w:sz w:val="24"/>
+                <w:szCs w:val="24"/>
+              </w:rPr>
+              <w:t>Research SPI &amp; I2C</w:t>
+            </w:r>
+          </w:p>
+        </w:tc>
+        <w:tc>
+          <w:tcPr>
+            <w:tcW w:w="3117" w:type="dxa"/>
+          </w:tcPr>
+          <w:p>
+            <w:pPr>
+              <w:jc w:val="center"/>
+              <w:rPr>
+                <w:rFonts w:ascii="Times New Roman" w:eastAsia="Times New Roman" w:hAnsi="Times New Roman" w:cs="Times New Roman"/>
+                <w:sz w:val="24"/>
+                <w:szCs w:val="24"/>
+              </w:rPr>
+            </w:pPr>
+            <w:r>
+              <w:rPr>
+                <w:rFonts w:ascii="Times New Roman" w:eastAsia="Times New Roman" w:hAnsi="Times New Roman" w:cs="Times New Roman"/>
+                <w:sz w:val="24"/>
+                <w:szCs w:val="24"/>
+              </w:rPr>
+              <w:t>5</w:t>
+            </w:r>
+          </w:p>
+        </w:tc>
+        <w:tc>
+          <w:tcPr>
+            <w:tcW w:w="3117" w:type="dxa"/>
+          </w:tcPr>
+          <w:p>
+            <w:pPr>
+              <w:jc w:val="center"/>
+              <w:rPr>
+                <w:rFonts w:ascii="Times New Roman" w:eastAsia="Times New Roman" w:hAnsi="Times New Roman" w:cs="Times New Roman"/>
+                <w:sz w:val="24"/>
+                <w:szCs w:val="24"/>
+              </w:rPr>
+            </w:pPr>
+            <w:r>
+              <w:rPr>
+                <w:rFonts w:ascii="Times New Roman" w:eastAsia="Times New Roman" w:hAnsi="Times New Roman" w:cs="Times New Roman"/>
+                <w:sz w:val="24"/>
+                <w:szCs w:val="24"/>
+              </w:rPr>
+              <w:t>50%</w:t>
+            </w:r>
+          </w:p>
+        </w:tc>
+      </w:tr>
+      <w:tr>
+        <w:tc>
+          <w:tcPr>
+            <w:tcW w:w="3116" w:type="dxa"/>
+          </w:tcPr>
+          <w:p>
+            <w:pPr>
+              <w:rPr>
+                <w:rFonts w:ascii="Times New Roman" w:eastAsia="Times New Roman" w:hAnsi="Times New Roman" w:cs="Times New Roman"/>
+                <w:sz w:val="24"/>
+                <w:szCs w:val="24"/>
+              </w:rPr>
+            </w:pPr>
+            <w:r>
+              <w:rPr>
+                <w:rFonts w:ascii="Times New Roman" w:eastAsia="Times New Roman" w:hAnsi="Times New Roman" w:cs="Times New Roman"/>
+                <w:sz w:val="24"/>
+                <w:szCs w:val="24"/>
+              </w:rPr>
+              <w:t>Research UART</w:t>
+            </w:r>
+          </w:p>
+        </w:tc>
+        <w:tc>
+          <w:tcPr>
+            <w:tcW w:w="3117" w:type="dxa"/>
+          </w:tcPr>
+          <w:p>
+            <w:pPr>
+              <w:jc w:val="center"/>
+              <w:rPr>
+                <w:rFonts w:ascii="Times New Roman" w:eastAsia="Times New Roman" w:hAnsi="Times New Roman" w:cs="Times New Roman"/>
+                <w:sz w:val="24"/>
+                <w:szCs w:val="24"/>
+              </w:rPr>
+            </w:pPr>
+            <w:r>
+              <w:rPr>
+                <w:rFonts w:ascii="Times New Roman" w:eastAsia="Times New Roman" w:hAnsi="Times New Roman" w:cs="Times New Roman"/>
+                <w:sz w:val="24"/>
+                <w:szCs w:val="24"/>
+              </w:rPr>
+              <w:t>2</w:t>
+            </w:r>
           </w:p>
         </w:tc>
         <w:tc>
@@ -1594,6 +1693,14 @@
                 <w:szCs w:val="24"/>
               </w:rPr>
             </w:pPr>
+            <w:r>
+              <w:rPr>
+                <w:rFonts w:ascii="Times New Roman" w:eastAsia="Times New Roman" w:hAnsi="Times New Roman" w:cs="Times New Roman"/>
+                <w:sz w:val="24"/>
+                <w:szCs w:val="24"/>
+              </w:rPr>
+              <w:t>100%</w:t>
+            </w:r>
           </w:p>
         </w:tc>
       </w:tr>
@@ -1820,36 +1927,68 @@
                 <w:szCs w:val="24"/>
               </w:rPr>
             </w:pPr>
-          </w:p>
-        </w:tc>
-        <w:tc>
-          <w:tcPr>
-            <w:tcW w:w="3117" w:type="dxa"/>
-          </w:tcPr>
-          <w:p>
-            <w:pPr>
-              <w:jc w:val="center"/>
-              <w:rPr>
-                <w:rFonts w:ascii="Times New Roman" w:eastAsia="Times New Roman" w:hAnsi="Times New Roman" w:cs="Times New Roman"/>
-                <w:sz w:val="24"/>
-                <w:szCs w:val="24"/>
-              </w:rPr>
-            </w:pPr>
-          </w:p>
-        </w:tc>
-        <w:tc>
-          <w:tcPr>
-            <w:tcW w:w="3117" w:type="dxa"/>
-          </w:tcPr>
-          <w:p>
-            <w:pPr>
-              <w:jc w:val="center"/>
-              <w:rPr>
-                <w:rFonts w:ascii="Times New Roman" w:eastAsia="Times New Roman" w:hAnsi="Times New Roman" w:cs="Times New Roman"/>
-                <w:sz w:val="24"/>
-                <w:szCs w:val="24"/>
-              </w:rPr>
-            </w:pPr>
+            <w:r>
+              <w:rPr>
+                <w:rFonts w:ascii="Times New Roman" w:eastAsia="Times New Roman" w:hAnsi="Times New Roman" w:cs="Times New Roman"/>
+                <w:sz w:val="24"/>
+                <w:szCs w:val="24"/>
+              </w:rPr>
+              <w:t>Servo Motor</w:t>
+            </w:r>
+            <w:r>
+              <w:rPr>
+                <w:rFonts w:ascii="Times New Roman" w:eastAsia="Times New Roman" w:hAnsi="Times New Roman" w:cs="Times New Roman"/>
+                <w:sz w:val="24"/>
+                <w:szCs w:val="24"/>
+              </w:rPr>
+              <w:t xml:space="preserve"> Familiarization</w:t>
+            </w:r>
+          </w:p>
+        </w:tc>
+        <w:tc>
+          <w:tcPr>
+            <w:tcW w:w="3117" w:type="dxa"/>
+          </w:tcPr>
+          <w:p>
+            <w:pPr>
+              <w:jc w:val="center"/>
+              <w:rPr>
+                <w:rFonts w:ascii="Times New Roman" w:eastAsia="Times New Roman" w:hAnsi="Times New Roman" w:cs="Times New Roman"/>
+                <w:sz w:val="24"/>
+                <w:szCs w:val="24"/>
+              </w:rPr>
+            </w:pPr>
+            <w:r>
+              <w:rPr>
+                <w:rFonts w:ascii="Times New Roman" w:eastAsia="Times New Roman" w:hAnsi="Times New Roman" w:cs="Times New Roman"/>
+                <w:sz w:val="24"/>
+                <w:szCs w:val="24"/>
+              </w:rPr>
+              <w:t>10</w:t>
+            </w:r>
+          </w:p>
+        </w:tc>
+        <w:tc>
+          <w:tcPr>
+            <w:tcW w:w="3117" w:type="dxa"/>
+          </w:tcPr>
+          <w:p>
+            <w:pPr>
+              <w:jc w:val="center"/>
+              <w:rPr>
+                <w:rFonts w:ascii="Times New Roman" w:eastAsia="Times New Roman" w:hAnsi="Times New Roman" w:cs="Times New Roman"/>
+                <w:sz w:val="24"/>
+                <w:szCs w:val="24"/>
+              </w:rPr>
+            </w:pPr>
+            <w:r>
+              <w:rPr>
+                <w:rFonts w:ascii="Times New Roman" w:eastAsia="Times New Roman" w:hAnsi="Times New Roman" w:cs="Times New Roman"/>
+                <w:sz w:val="24"/>
+                <w:szCs w:val="24"/>
+              </w:rPr>
+              <w:t>50%</w:t>
+            </w:r>
           </w:p>
         </w:tc>
       </w:tr>

</xml_diff>